<commit_message>
iiuvm 3, fprogr 4
</commit_message>
<xml_diff>
--- a/5_term/ИиУВМ/lab3/Отчет ИиУВМ №3.docx
+++ b/5_term/ИиУВМ/lab3/Отчет ИиУВМ №3.docx
@@ -1699,22 +1699,11 @@
     <w:p>
       <w:pPr>
         <w:pStyle w:val="Title"/>
-        <w:ind w:left="709"/>
         <w:jc w:val="left"/>
         <w:rPr>
           <w:sz w:val="28"/>
           <w:szCs w:val="28"/>
-        </w:rPr>
-      </w:pPr>
-    </w:p>
-    <w:p>
-      <w:pPr>
-        <w:pStyle w:val="Title"/>
-        <w:ind w:left="709"/>
-        <w:jc w:val="left"/>
-        <w:rPr>
-          <w:sz w:val="28"/>
-          <w:szCs w:val="28"/>
+          <w:lang w:val="en-US"/>
         </w:rPr>
       </w:pPr>
     </w:p>
@@ -1737,6 +1726,7 @@
           <w:sz w:val="28"/>
           <w:szCs w:val="28"/>
         </w:rPr>
+        <w:lastRenderedPageBreak/>
         <w:t>Код программы</w:t>
       </w:r>
     </w:p>
@@ -4128,31 +4118,31 @@
           <w:szCs w:val="20"/>
           <w:lang w:val="en-US"/>
         </w:rPr>
+        <w:t xml:space="preserve">    while (state &amp; (1 &lt;&lt; 7));</w:t>
+      </w:r>
+    </w:p>
+    <w:p>
+      <w:pPr>
+        <w:pStyle w:val="Title"/>
+        <w:ind w:left="709"/>
+        <w:jc w:val="both"/>
+        <w:rPr>
+          <w:rFonts w:ascii="Courier New" w:hAnsi="Courier New" w:cs="Courier New"/>
+          <w:b w:val="0"/>
+          <w:sz w:val="20"/>
+          <w:szCs w:val="20"/>
+          <w:lang w:val="en-US"/>
+        </w:rPr>
+      </w:pPr>
+      <w:r>
+        <w:rPr>
+          <w:rFonts w:ascii="Courier New" w:hAnsi="Courier New" w:cs="Courier New"/>
+          <w:b w:val="0"/>
+          <w:sz w:val="20"/>
+          <w:szCs w:val="20"/>
+          <w:lang w:val="en-US"/>
+        </w:rPr>
         <w:lastRenderedPageBreak/>
-        <w:t xml:space="preserve">    while (state &amp; (1 &lt;&lt; 7));</w:t>
-      </w:r>
-    </w:p>
-    <w:p>
-      <w:pPr>
-        <w:pStyle w:val="Title"/>
-        <w:ind w:left="709"/>
-        <w:jc w:val="both"/>
-        <w:rPr>
-          <w:rFonts w:ascii="Courier New" w:hAnsi="Courier New" w:cs="Courier New"/>
-          <w:b w:val="0"/>
-          <w:sz w:val="20"/>
-          <w:szCs w:val="20"/>
-          <w:lang w:val="en-US"/>
-        </w:rPr>
-      </w:pPr>
-      <w:r>
-        <w:rPr>
-          <w:rFonts w:ascii="Courier New" w:hAnsi="Courier New" w:cs="Courier New"/>
-          <w:b w:val="0"/>
-          <w:sz w:val="20"/>
-          <w:szCs w:val="20"/>
-          <w:lang w:val="en-US"/>
-        </w:rPr>
         <w:t>}</w:t>
       </w:r>
     </w:p>

</xml_diff>